<commit_message>
Forside med data, ikke endelige
</commit_message>
<xml_diff>
--- a/Rapport/Forside.docx
+++ b/Rapport/Forside.docx
@@ -5,6 +5,854 @@
     <w:p>
       <w:bookmarkStart w:id="0" w:name="_GoBack"/>
       <w:bookmarkEnd w:id="0"/>
+      <w:r>
+        <w:rPr>
+          <w:noProof/>
+          <w:lang w:eastAsia="da-DK"/>
+        </w:rPr>
+        <mc:AlternateContent>
+          <mc:Choice Requires="wps">
+            <w:drawing>
+              <wp:anchor distT="0" distB="0" distL="114300" distR="114300" simplePos="0" relativeHeight="251661312" behindDoc="0" locked="0" layoutInCell="1" allowOverlap="1">
+                <wp:simplePos x="0" y="0"/>
+                <wp:positionH relativeFrom="column">
+                  <wp:posOffset>0</wp:posOffset>
+                </wp:positionH>
+                <wp:positionV relativeFrom="paragraph">
+                  <wp:posOffset>5400675</wp:posOffset>
+                </wp:positionV>
+                <wp:extent cx="5029200" cy="657225"/>
+                <wp:effectExtent l="0" t="0" r="0" b="9525"/>
+                <wp:wrapNone/>
+                <wp:docPr id="3" name="Rektangel 3"/>
+                <wp:cNvGraphicFramePr/>
+                <a:graphic xmlns:a="http://schemas.openxmlformats.org/drawingml/2006/main">
+                  <a:graphicData uri="http://schemas.microsoft.com/office/word/2010/wordprocessingShape">
+                    <wps:wsp>
+                      <wps:cNvSpPr/>
+                      <wps:spPr>
+                        <a:xfrm>
+                          <a:off x="0" y="0"/>
+                          <a:ext cx="5029200" cy="657225"/>
+                        </a:xfrm>
+                        <a:prstGeom prst="rect">
+                          <a:avLst/>
+                        </a:prstGeom>
+                        <a:ln>
+                          <a:noFill/>
+                        </a:ln>
+                      </wps:spPr>
+                      <wps:style>
+                        <a:lnRef idx="2">
+                          <a:schemeClr val="dk1">
+                            <a:shade val="50000"/>
+                          </a:schemeClr>
+                        </a:lnRef>
+                        <a:fillRef idx="1">
+                          <a:schemeClr val="dk1"/>
+                        </a:fillRef>
+                        <a:effectRef idx="0">
+                          <a:schemeClr val="dk1"/>
+                        </a:effectRef>
+                        <a:fontRef idx="minor">
+                          <a:schemeClr val="lt1"/>
+                        </a:fontRef>
+                      </wps:style>
+                      <wps:bodyPr rot="0" spcFirstLastPara="0" vertOverflow="overflow" horzOverflow="overflow" vert="horz" wrap="square" lIns="91440" tIns="45720" rIns="91440" bIns="45720" numCol="1" spcCol="0" rtlCol="0" fromWordArt="0" anchor="ctr" anchorCtr="0" forceAA="0" compatLnSpc="1">
+                        <a:prstTxWarp prst="textNoShape">
+                          <a:avLst/>
+                        </a:prstTxWarp>
+                        <a:noAutofit/>
+                      </wps:bodyPr>
+                    </wps:wsp>
+                  </a:graphicData>
+                </a:graphic>
+                <wp14:sizeRelH relativeFrom="margin">
+                  <wp14:pctWidth>0</wp14:pctWidth>
+                </wp14:sizeRelH>
+                <wp14:sizeRelV relativeFrom="margin">
+                  <wp14:pctHeight>0</wp14:pctHeight>
+                </wp14:sizeRelV>
+              </wp:anchor>
+            </w:drawing>
+          </mc:Choice>
+          <mc:Fallback>
+            <w:pict>
+              <v:rect w14:anchorId="2CB6C86D" id="Rektangel 3" o:spid="_x0000_s1026" style="position:absolute;margin-left:0;margin-top:425.25pt;width:396pt;height:51.75pt;z-index:251661312;visibility:visible;mso-wrap-style:square;mso-width-percent:0;mso-height-percent:0;mso-wrap-distance-left:9pt;mso-wrap-distance-top:0;mso-wrap-distance-right:9pt;mso-wrap-distance-bottom:0;mso-position-horizontal:absolute;mso-position-horizontal-relative:text;mso-position-vertical:absolute;mso-position-vertical-relative:text;mso-width-percent:0;mso-height-percent:0;mso-width-relative:margin;mso-height-relative:margin;v-text-anchor:middle" o:gfxdata="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" fillcolor="black [3200]" stroked="f" strokeweight="1pt"/>
+            </w:pict>
+          </mc:Fallback>
+        </mc:AlternateContent>
+      </w:r>
+      <w:r>
+        <w:rPr>
+          <w:noProof/>
+          <w:lang w:eastAsia="da-DK"/>
+        </w:rPr>
+        <mc:AlternateContent>
+          <mc:Choice Requires="wps">
+            <w:drawing>
+              <wp:anchor distT="0" distB="0" distL="114300" distR="114300" simplePos="0" relativeHeight="251662336" behindDoc="0" locked="0" layoutInCell="1" allowOverlap="1">
+                <wp:simplePos x="0" y="0"/>
+                <wp:positionH relativeFrom="column">
+                  <wp:posOffset>0</wp:posOffset>
+                </wp:positionH>
+                <wp:positionV relativeFrom="paragraph">
+                  <wp:posOffset>6057900</wp:posOffset>
+                </wp:positionV>
+                <wp:extent cx="5029200" cy="2743200"/>
+                <wp:effectExtent l="0" t="0" r="0" b="0"/>
+                <wp:wrapNone/>
+                <wp:docPr id="4" name="Rektangel 4"/>
+                <wp:cNvGraphicFramePr/>
+                <a:graphic xmlns:a="http://schemas.openxmlformats.org/drawingml/2006/main">
+                  <a:graphicData uri="http://schemas.microsoft.com/office/word/2010/wordprocessingShape">
+                    <wps:wsp>
+                      <wps:cNvSpPr/>
+                      <wps:spPr>
+                        <a:xfrm>
+                          <a:off x="0" y="0"/>
+                          <a:ext cx="5029200" cy="2743200"/>
+                        </a:xfrm>
+                        <a:prstGeom prst="rect">
+                          <a:avLst/>
+                        </a:prstGeom>
+                        <a:solidFill>
+                          <a:srgbClr val="FF4500"/>
+                        </a:solidFill>
+                        <a:ln>
+                          <a:noFill/>
+                        </a:ln>
+                      </wps:spPr>
+                      <wps:style>
+                        <a:lnRef idx="2">
+                          <a:schemeClr val="accent1">
+                            <a:shade val="50000"/>
+                          </a:schemeClr>
+                        </a:lnRef>
+                        <a:fillRef idx="1">
+                          <a:schemeClr val="accent1"/>
+                        </a:fillRef>
+                        <a:effectRef idx="0">
+                          <a:schemeClr val="accent1"/>
+                        </a:effectRef>
+                        <a:fontRef idx="minor">
+                          <a:schemeClr val="lt1"/>
+                        </a:fontRef>
+                      </wps:style>
+                      <wps:bodyPr rot="0" spcFirstLastPara="0" vertOverflow="overflow" horzOverflow="overflow" vert="horz" wrap="square" lIns="91440" tIns="45720" rIns="91440" bIns="45720" numCol="1" spcCol="0" rtlCol="0" fromWordArt="0" anchor="ctr" anchorCtr="0" forceAA="0" compatLnSpc="1">
+                        <a:prstTxWarp prst="textNoShape">
+                          <a:avLst/>
+                        </a:prstTxWarp>
+                        <a:noAutofit/>
+                      </wps:bodyPr>
+                    </wps:wsp>
+                  </a:graphicData>
+                </a:graphic>
+              </wp:anchor>
+            </w:drawing>
+          </mc:Choice>
+          <mc:Fallback>
+            <w:pict>
+              <v:rect w14:anchorId="145CE4E7" id="Rektangel 4" o:spid="_x0000_s1026" style="position:absolute;margin-left:0;margin-top:477pt;width:396pt;height:3in;z-index:251662336;visibility:visible;mso-wrap-style:square;mso-wrap-distance-left:9pt;mso-wrap-distance-top:0;mso-wrap-distance-right:9pt;mso-wrap-distance-bottom:0;mso-position-horizontal:absolute;mso-position-horizontal-relative:text;mso-position-vertical:absolute;mso-position-vertical-relative:text;v-text-anchor:middle" o:gfxdata="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" fillcolor="#ff4500" stroked="f" strokeweight="1pt"/>
+            </w:pict>
+          </mc:Fallback>
+        </mc:AlternateContent>
+      </w:r>
+      <w:r>
+        <w:rPr>
+          <w:noProof/>
+          <w:lang w:eastAsia="da-DK"/>
+        </w:rPr>
+        <mc:AlternateContent>
+          <mc:Choice Requires="wps">
+            <w:drawing>
+              <wp:anchor distT="0" distB="0" distL="114300" distR="114300" simplePos="0" relativeHeight="251660288" behindDoc="0" locked="0" layoutInCell="1" allowOverlap="1">
+                <wp:simplePos x="0" y="0"/>
+                <wp:positionH relativeFrom="column">
+                  <wp:posOffset>5029200</wp:posOffset>
+                </wp:positionH>
+                <wp:positionV relativeFrom="paragraph">
+                  <wp:posOffset>0</wp:posOffset>
+                </wp:positionV>
+                <wp:extent cx="685800" cy="8801100"/>
+                <wp:effectExtent l="0" t="0" r="0" b="0"/>
+                <wp:wrapNone/>
+                <wp:docPr id="2" name="Rektangel 2"/>
+                <wp:cNvGraphicFramePr/>
+                <a:graphic xmlns:a="http://schemas.openxmlformats.org/drawingml/2006/main">
+                  <a:graphicData uri="http://schemas.microsoft.com/office/word/2010/wordprocessingShape">
+                    <wps:wsp>
+                      <wps:cNvSpPr/>
+                      <wps:spPr>
+                        <a:xfrm>
+                          <a:off x="0" y="0"/>
+                          <a:ext cx="685800" cy="8801100"/>
+                        </a:xfrm>
+                        <a:prstGeom prst="rect">
+                          <a:avLst/>
+                        </a:prstGeom>
+                        <a:solidFill>
+                          <a:schemeClr val="tx1"/>
+                        </a:solidFill>
+                        <a:ln>
+                          <a:noFill/>
+                        </a:ln>
+                      </wps:spPr>
+                      <wps:style>
+                        <a:lnRef idx="2">
+                          <a:schemeClr val="accent1">
+                            <a:shade val="50000"/>
+                          </a:schemeClr>
+                        </a:lnRef>
+                        <a:fillRef idx="1">
+                          <a:schemeClr val="accent1"/>
+                        </a:fillRef>
+                        <a:effectRef idx="0">
+                          <a:schemeClr val="accent1"/>
+                        </a:effectRef>
+                        <a:fontRef idx="minor">
+                          <a:schemeClr val="lt1"/>
+                        </a:fontRef>
+                      </wps:style>
+                      <wps:bodyPr rot="0" spcFirstLastPara="0" vertOverflow="overflow" horzOverflow="overflow" vert="horz" wrap="square" lIns="91440" tIns="45720" rIns="91440" bIns="45720" numCol="1" spcCol="0" rtlCol="0" fromWordArt="0" anchor="ctr" anchorCtr="0" forceAA="0" compatLnSpc="1">
+                        <a:prstTxWarp prst="textNoShape">
+                          <a:avLst/>
+                        </a:prstTxWarp>
+                        <a:noAutofit/>
+                      </wps:bodyPr>
+                    </wps:wsp>
+                  </a:graphicData>
+                </a:graphic>
+              </wp:anchor>
+            </w:drawing>
+          </mc:Choice>
+          <mc:Fallback>
+            <w:pict>
+              <v:rect w14:anchorId="39FE329E" id="Rektangel 2" o:spid="_x0000_s1026" style="position:absolute;margin-left:396pt;margin-top:0;width:54pt;height:693pt;z-index:251660288;visibility:visible;mso-wrap-style:square;mso-wrap-distance-left:9pt;mso-wrap-distance-top:0;mso-wrap-distance-right:9pt;mso-wrap-distance-bottom:0;mso-position-horizontal:absolute;mso-position-horizontal-relative:text;mso-position-vertical:absolute;mso-position-vertical-relative:text;v-text-anchor:middle" o:gfxdata="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" fillcolor="black [3213]" stroked="f" strokeweight="1pt"/>
+            </w:pict>
+          </mc:Fallback>
+        </mc:AlternateContent>
+      </w:r>
+      <w:r>
+        <w:rPr>
+          <w:noProof/>
+          <w:lang w:eastAsia="da-DK"/>
+        </w:rPr>
+        <mc:AlternateContent>
+          <mc:Choice Requires="wps">
+            <w:drawing>
+              <wp:anchor distT="0" distB="0" distL="114300" distR="114300" simplePos="0" relativeHeight="251658239" behindDoc="0" locked="0" layoutInCell="1" allowOverlap="1">
+                <wp:simplePos x="0" y="0"/>
+                <wp:positionH relativeFrom="column">
+                  <wp:posOffset>0</wp:posOffset>
+                </wp:positionH>
+                <wp:positionV relativeFrom="paragraph">
+                  <wp:posOffset>0</wp:posOffset>
+                </wp:positionV>
+                <wp:extent cx="5029200" cy="5396865"/>
+                <wp:effectExtent l="0" t="0" r="19050" b="13335"/>
+                <wp:wrapNone/>
+                <wp:docPr id="1" name="Rektangel 1"/>
+                <wp:cNvGraphicFramePr/>
+                <a:graphic xmlns:a="http://schemas.openxmlformats.org/drawingml/2006/main">
+                  <a:graphicData uri="http://schemas.microsoft.com/office/word/2010/wordprocessingShape">
+                    <wps:wsp>
+                      <wps:cNvSpPr/>
+                      <wps:spPr>
+                        <a:xfrm>
+                          <a:off x="0" y="0"/>
+                          <a:ext cx="5029200" cy="5396865"/>
+                        </a:xfrm>
+                        <a:prstGeom prst="rect">
+                          <a:avLst/>
+                        </a:prstGeom>
+                        <a:solidFill>
+                          <a:srgbClr val="FF4500"/>
+                        </a:solidFill>
+                      </wps:spPr>
+                      <wps:style>
+                        <a:lnRef idx="2">
+                          <a:schemeClr val="accent1">
+                            <a:shade val="50000"/>
+                          </a:schemeClr>
+                        </a:lnRef>
+                        <a:fillRef idx="1">
+                          <a:schemeClr val="accent1"/>
+                        </a:fillRef>
+                        <a:effectRef idx="0">
+                          <a:schemeClr val="accent1"/>
+                        </a:effectRef>
+                        <a:fontRef idx="minor">
+                          <a:schemeClr val="lt1"/>
+                        </a:fontRef>
+                      </wps:style>
+                      <wps:bodyPr rot="0" spcFirstLastPara="0" vertOverflow="overflow" horzOverflow="overflow" vert="horz" wrap="square" lIns="91440" tIns="45720" rIns="91440" bIns="45720" numCol="1" spcCol="0" rtlCol="0" fromWordArt="0" anchor="ctr" anchorCtr="0" forceAA="0" compatLnSpc="1">
+                        <a:prstTxWarp prst="textNoShape">
+                          <a:avLst/>
+                        </a:prstTxWarp>
+                        <a:noAutofit/>
+                      </wps:bodyPr>
+                    </wps:wsp>
+                  </a:graphicData>
+                </a:graphic>
+                <wp14:sizeRelH relativeFrom="margin">
+                  <wp14:pctWidth>0</wp14:pctWidth>
+                </wp14:sizeRelH>
+                <wp14:sizeRelV relativeFrom="margin">
+                  <wp14:pctHeight>0</wp14:pctHeight>
+                </wp14:sizeRelV>
+              </wp:anchor>
+            </w:drawing>
+          </mc:Choice>
+          <mc:Fallback>
+            <w:pict>
+              <v:rect w14:anchorId="73A4265F" id="Rektangel 1" o:spid="_x0000_s1026" style="position:absolute;margin-left:0;margin-top:0;width:396pt;height:424.95pt;z-index:251658239;visibility:visible;mso-wrap-style:square;mso-width-percent:0;mso-height-percent:0;mso-wrap-distance-left:9pt;mso-wrap-distance-top:0;mso-wrap-distance-right:9pt;mso-wrap-distance-bottom:0;mso-position-horizontal:absolute;mso-position-horizontal-relative:text;mso-position-vertical:absolute;mso-position-vertical-relative:text;mso-width-percent:0;mso-height-percent:0;mso-width-relative:margin;mso-height-relative:margin;v-text-anchor:middle" o:gfxdata="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" fillcolor="#ff4500" strokecolor="#1f4d78 [1604]" strokeweight="1pt"/>
+            </w:pict>
+          </mc:Fallback>
+        </mc:AlternateContent>
+      </w:r>
+      <w:r>
+        <w:rPr>
+          <w:noProof/>
+        </w:rPr>
+        <mc:AlternateContent>
+          <mc:Choice Requires="wps">
+            <w:drawing>
+              <wp:anchor distT="45720" distB="45720" distL="114300" distR="114300" simplePos="0" relativeHeight="251659264" behindDoc="0" locked="0" layoutInCell="1" allowOverlap="1">
+                <wp:simplePos x="0" y="0"/>
+                <wp:positionH relativeFrom="column">
+                  <wp:posOffset>457200</wp:posOffset>
+                </wp:positionH>
+                <wp:positionV relativeFrom="paragraph">
+                  <wp:posOffset>457200</wp:posOffset>
+                </wp:positionV>
+                <wp:extent cx="4800600" cy="4939665"/>
+                <wp:effectExtent l="0" t="0" r="0" b="0"/>
+                <wp:wrapSquare wrapText="bothSides"/>
+                <wp:docPr id="217" name="Tekstfelt 2"/>
+                <wp:cNvGraphicFramePr>
+                  <a:graphicFrameLocks xmlns:a="http://schemas.openxmlformats.org/drawingml/2006/main"/>
+                </wp:cNvGraphicFramePr>
+                <a:graphic xmlns:a="http://schemas.openxmlformats.org/drawingml/2006/main">
+                  <a:graphicData uri="http://schemas.microsoft.com/office/word/2010/wordprocessingShape">
+                    <wps:wsp>
+                      <wps:cNvSpPr txBox="1">
+                        <a:spLocks noChangeArrowheads="1"/>
+                      </wps:cNvSpPr>
+                      <wps:spPr bwMode="auto">
+                        <a:xfrm>
+                          <a:off x="0" y="0"/>
+                          <a:ext cx="4800600" cy="4939665"/>
+                        </a:xfrm>
+                        <a:prstGeom prst="rect">
+                          <a:avLst/>
+                        </a:prstGeom>
+                        <a:noFill/>
+                        <a:ln w="9525">
+                          <a:noFill/>
+                          <a:miter lim="800000"/>
+                          <a:headEnd/>
+                          <a:tailEnd/>
+                        </a:ln>
+                      </wps:spPr>
+                      <wps:txbx>
+                        <w:txbxContent>
+                          <w:p>
+                            <w:pPr>
+                              <w:jc w:val="center"/>
+                              <w:rPr>
+                                <w:rFonts w:ascii="Times New Roman" w:hAnsi="Times New Roman" w:cs="Times New Roman"/>
+                                <w:sz w:val="36"/>
+                              </w:rPr>
+                            </w:pPr>
+                            <w:r>
+                              <w:rPr>
+                                <w:rFonts w:ascii="Times New Roman" w:hAnsi="Times New Roman" w:cs="Times New Roman"/>
+                                <w:sz w:val="36"/>
+                              </w:rPr>
+                              <w:t>Mission Kinda Impossible</w:t>
+                            </w:r>
+                          </w:p>
+                          <w:p>
+                            <w:pPr>
+                              <w:rPr>
+                                <w:rFonts w:ascii="Times New Roman" w:hAnsi="Times New Roman" w:cs="Times New Roman"/>
+                              </w:rPr>
+                            </w:pPr>
+                          </w:p>
+                          <w:p>
+                            <w:pPr>
+                              <w:jc w:val="center"/>
+                              <w:rPr>
+                                <w:rFonts w:ascii="Times New Roman" w:hAnsi="Times New Roman" w:cs="Times New Roman"/>
+                                <w:sz w:val="24"/>
+                              </w:rPr>
+                            </w:pPr>
+                            <w:r>
+                              <w:rPr>
+                                <w:rFonts w:ascii="Times New Roman" w:hAnsi="Times New Roman" w:cs="Times New Roman"/>
+                                <w:sz w:val="24"/>
+                              </w:rPr>
+                              <w:t>Christian Skjerning (mangler studienummer)</w:t>
+                            </w:r>
+                          </w:p>
+                          <w:p>
+                            <w:pPr>
+                              <w:jc w:val="center"/>
+                              <w:rPr>
+                                <w:rFonts w:ascii="Times New Roman" w:hAnsi="Times New Roman" w:cs="Times New Roman"/>
+                                <w:sz w:val="24"/>
+                              </w:rPr>
+                            </w:pPr>
+                            <w:r>
+                              <w:rPr>
+                                <w:rFonts w:ascii="Times New Roman" w:hAnsi="Times New Roman" w:cs="Times New Roman"/>
+                                <w:sz w:val="24"/>
+                              </w:rPr>
+                              <w:t xml:space="preserve">Jakob V. Tøttrup </w:t>
+                            </w:r>
+                            <w:r>
+                              <w:rPr>
+                                <w:rFonts w:ascii="Times New Roman" w:hAnsi="Times New Roman" w:cs="Times New Roman"/>
+                                <w:sz w:val="24"/>
+                              </w:rPr>
+                              <w:t>(mangler studienummer)</w:t>
+                            </w:r>
+                          </w:p>
+                          <w:p>
+                            <w:pPr>
+                              <w:jc w:val="center"/>
+                              <w:rPr>
+                                <w:rFonts w:ascii="Times New Roman" w:hAnsi="Times New Roman" w:cs="Times New Roman"/>
+                                <w:sz w:val="24"/>
+                              </w:rPr>
+                            </w:pPr>
+                            <w:r>
+                              <w:rPr>
+                                <w:rFonts w:ascii="Times New Roman" w:hAnsi="Times New Roman" w:cs="Times New Roman"/>
+                                <w:sz w:val="24"/>
+                              </w:rPr>
+                              <w:t xml:space="preserve">Jim C. Pedersen </w:t>
+                            </w:r>
+                            <w:r>
+                              <w:rPr>
+                                <w:rFonts w:ascii="Times New Roman" w:hAnsi="Times New Roman" w:cs="Times New Roman"/>
+                                <w:sz w:val="24"/>
+                              </w:rPr>
+                              <w:t>(mangler studienummer)</w:t>
+                            </w:r>
+                          </w:p>
+                          <w:p>
+                            <w:pPr>
+                              <w:jc w:val="center"/>
+                              <w:rPr>
+                                <w:rFonts w:ascii="Times New Roman" w:hAnsi="Times New Roman" w:cs="Times New Roman"/>
+                                <w:sz w:val="24"/>
+                              </w:rPr>
+                            </w:pPr>
+                            <w:r>
+                              <w:rPr>
+                                <w:rFonts w:ascii="Times New Roman" w:hAnsi="Times New Roman" w:cs="Times New Roman"/>
+                                <w:sz w:val="24"/>
+                              </w:rPr>
+                              <w:t xml:space="preserve">Sebastian S. Andresen </w:t>
+                            </w:r>
+                            <w:r>
+                              <w:rPr>
+                                <w:rFonts w:ascii="Times New Roman" w:hAnsi="Times New Roman" w:cs="Times New Roman"/>
+                                <w:sz w:val="24"/>
+                              </w:rPr>
+                              <w:t>(mangler studienummer)</w:t>
+                            </w:r>
+                          </w:p>
+                          <w:p>
+                            <w:pPr>
+                              <w:jc w:val="center"/>
+                              <w:rPr>
+                                <w:rFonts w:ascii="Times New Roman" w:hAnsi="Times New Roman" w:cs="Times New Roman"/>
+                                <w:sz w:val="24"/>
+                              </w:rPr>
+                            </w:pPr>
+                          </w:p>
+                          <w:p>
+                            <w:pPr>
+                              <w:jc w:val="center"/>
+                              <w:rPr>
+                                <w:rFonts w:ascii="Times New Roman" w:hAnsi="Times New Roman" w:cs="Times New Roman"/>
+                                <w:sz w:val="24"/>
+                              </w:rPr>
+                            </w:pPr>
+                            <w:r>
+                              <w:rPr>
+                                <w:rFonts w:ascii="Times New Roman" w:hAnsi="Times New Roman" w:cs="Times New Roman"/>
+                                <w:sz w:val="24"/>
+                              </w:rPr>
+                              <w:t>Syddansk Universitet, Odense</w:t>
+                            </w:r>
+                          </w:p>
+                          <w:p>
+                            <w:pPr>
+                              <w:jc w:val="center"/>
+                              <w:rPr>
+                                <w:rFonts w:ascii="Times New Roman" w:hAnsi="Times New Roman" w:cs="Times New Roman"/>
+                                <w:sz w:val="24"/>
+                              </w:rPr>
+                            </w:pPr>
+                          </w:p>
+                          <w:p>
+                            <w:pPr>
+                              <w:jc w:val="center"/>
+                              <w:rPr>
+                                <w:rFonts w:ascii="Times New Roman" w:hAnsi="Times New Roman" w:cs="Times New Roman"/>
+                                <w:sz w:val="24"/>
+                              </w:rPr>
+                            </w:pPr>
+                            <w:r>
+                              <w:rPr>
+                                <w:rFonts w:ascii="Times New Roman" w:hAnsi="Times New Roman" w:cs="Times New Roman"/>
+                                <w:sz w:val="24"/>
+                              </w:rPr>
+                              <w:t>Vejledere:</w:t>
+                            </w:r>
+                          </w:p>
+                          <w:p>
+                            <w:pPr>
+                              <w:jc w:val="center"/>
+                              <w:rPr>
+                                <w:rFonts w:ascii="Times New Roman" w:hAnsi="Times New Roman" w:cs="Times New Roman"/>
+                                <w:sz w:val="24"/>
+                              </w:rPr>
+                            </w:pPr>
+                            <w:r>
+                              <w:rPr>
+                                <w:rFonts w:ascii="Times New Roman" w:hAnsi="Times New Roman" w:cs="Times New Roman"/>
+                                <w:sz w:val="24"/>
+                              </w:rPr>
+                              <w:t>Lasse Juel Larsen</w:t>
+                            </w:r>
+                          </w:p>
+                          <w:p>
+                            <w:pPr>
+                              <w:jc w:val="center"/>
+                              <w:rPr>
+                                <w:rFonts w:ascii="Times New Roman" w:hAnsi="Times New Roman" w:cs="Times New Roman"/>
+                                <w:sz w:val="24"/>
+                              </w:rPr>
+                            </w:pPr>
+                            <w:r>
+                              <w:rPr>
+                                <w:rFonts w:ascii="Times New Roman" w:hAnsi="Times New Roman" w:cs="Times New Roman"/>
+                                <w:sz w:val="24"/>
+                              </w:rPr>
+                              <w:t>Klaus Holth</w:t>
+                            </w:r>
+                          </w:p>
+                          <w:p>
+                            <w:pPr>
+                              <w:jc w:val="center"/>
+                              <w:rPr>
+                                <w:rFonts w:ascii="Times New Roman" w:hAnsi="Times New Roman" w:cs="Times New Roman"/>
+                                <w:sz w:val="24"/>
+                              </w:rPr>
+                            </w:pPr>
+                          </w:p>
+                          <w:p>
+                            <w:pPr>
+                              <w:jc w:val="center"/>
+                              <w:rPr>
+                                <w:rFonts w:ascii="Times New Roman" w:hAnsi="Times New Roman" w:cs="Times New Roman"/>
+                                <w:sz w:val="24"/>
+                              </w:rPr>
+                            </w:pPr>
+                            <w:r>
+                              <w:rPr>
+                                <w:rFonts w:ascii="Times New Roman" w:hAnsi="Times New Roman" w:cs="Times New Roman"/>
+                                <w:sz w:val="24"/>
+                              </w:rPr>
+                              <w:t>Projektperiode:</w:t>
+                            </w:r>
+                          </w:p>
+                          <w:p>
+                            <w:pPr>
+                              <w:jc w:val="center"/>
+                              <w:rPr>
+                                <w:rFonts w:ascii="Times New Roman" w:hAnsi="Times New Roman" w:cs="Times New Roman"/>
+                                <w:sz w:val="24"/>
+                              </w:rPr>
+                            </w:pPr>
+                            <w:r>
+                              <w:rPr>
+                                <w:rFonts w:ascii="Times New Roman" w:hAnsi="Times New Roman" w:cs="Times New Roman"/>
+                                <w:sz w:val="24"/>
+                              </w:rPr>
+                              <w:t>19. september - 22. december</w:t>
+                            </w:r>
+                          </w:p>
+                        </w:txbxContent>
+                      </wps:txbx>
+                      <wps:bodyPr rot="0" vert="horz" wrap="square" lIns="91440" tIns="45720" rIns="91440" bIns="45720" anchor="t" anchorCtr="0">
+                        <a:noAutofit/>
+                      </wps:bodyPr>
+                    </wps:wsp>
+                  </a:graphicData>
+                </a:graphic>
+                <wp14:sizeRelH relativeFrom="margin">
+                  <wp14:pctWidth>0</wp14:pctWidth>
+                </wp14:sizeRelH>
+                <wp14:sizeRelV relativeFrom="margin">
+                  <wp14:pctHeight>0</wp14:pctHeight>
+                </wp14:sizeRelV>
+              </wp:anchor>
+            </w:drawing>
+          </mc:Choice>
+          <mc:Fallback>
+            <w:pict>
+              <v:shapetype id="_x0000_t202" coordsize="21600,21600" o:spt="202" path="m,l,21600r21600,l21600,xe">
+                <v:stroke joinstyle="miter"/>
+                <v:path gradientshapeok="t" o:connecttype="rect"/>
+              </v:shapetype>
+              <v:shape id="Tekstfelt 2" o:spid="_x0000_s1026" type="#_x0000_t202" style="position:absolute;margin-left:36pt;margin-top:36pt;width:378pt;height:388.95pt;z-index:251659264;visibility:visible;mso-wrap-style:square;mso-width-percent:0;mso-height-percent:0;mso-wrap-distance-left:9pt;mso-wrap-distance-top:3.6pt;mso-wrap-distance-right:9pt;mso-wrap-distance-bottom:3.6pt;mso-position-horizontal:absolute;mso-position-horizontal-relative:text;mso-position-vertical:absolute;mso-position-vertical-relative:text;mso-width-percent:0;mso-height-percent:0;mso-width-relative:margin;mso-height-relative:margin;v-text-anchor:top" o:gfxdata="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" filled="f" stroked="f">
+                <v:textbox>
+                  <w:txbxContent>
+                    <w:p>
+                      <w:pPr>
+                        <w:jc w:val="center"/>
+                        <w:rPr>
+                          <w:rFonts w:ascii="Times New Roman" w:hAnsi="Times New Roman" w:cs="Times New Roman"/>
+                          <w:sz w:val="36"/>
+                        </w:rPr>
+                      </w:pPr>
+                      <w:r>
+                        <w:rPr>
+                          <w:rFonts w:ascii="Times New Roman" w:hAnsi="Times New Roman" w:cs="Times New Roman"/>
+                          <w:sz w:val="36"/>
+                        </w:rPr>
+                        <w:t>Mission Kinda Impossible</w:t>
+                      </w:r>
+                    </w:p>
+                    <w:p>
+                      <w:pPr>
+                        <w:rPr>
+                          <w:rFonts w:ascii="Times New Roman" w:hAnsi="Times New Roman" w:cs="Times New Roman"/>
+                        </w:rPr>
+                      </w:pPr>
+                    </w:p>
+                    <w:p>
+                      <w:pPr>
+                        <w:jc w:val="center"/>
+                        <w:rPr>
+                          <w:rFonts w:ascii="Times New Roman" w:hAnsi="Times New Roman" w:cs="Times New Roman"/>
+                          <w:sz w:val="24"/>
+                        </w:rPr>
+                      </w:pPr>
+                      <w:r>
+                        <w:rPr>
+                          <w:rFonts w:ascii="Times New Roman" w:hAnsi="Times New Roman" w:cs="Times New Roman"/>
+                          <w:sz w:val="24"/>
+                        </w:rPr>
+                        <w:t>Christian Skjerning (mangler studienummer)</w:t>
+                      </w:r>
+                    </w:p>
+                    <w:p>
+                      <w:pPr>
+                        <w:jc w:val="center"/>
+                        <w:rPr>
+                          <w:rFonts w:ascii="Times New Roman" w:hAnsi="Times New Roman" w:cs="Times New Roman"/>
+                          <w:sz w:val="24"/>
+                        </w:rPr>
+                      </w:pPr>
+                      <w:r>
+                        <w:rPr>
+                          <w:rFonts w:ascii="Times New Roman" w:hAnsi="Times New Roman" w:cs="Times New Roman"/>
+                          <w:sz w:val="24"/>
+                        </w:rPr>
+                        <w:t xml:space="preserve">Jakob V. Tøttrup </w:t>
+                      </w:r>
+                      <w:r>
+                        <w:rPr>
+                          <w:rFonts w:ascii="Times New Roman" w:hAnsi="Times New Roman" w:cs="Times New Roman"/>
+                          <w:sz w:val="24"/>
+                        </w:rPr>
+                        <w:t>(mangler studienummer)</w:t>
+                      </w:r>
+                    </w:p>
+                    <w:p>
+                      <w:pPr>
+                        <w:jc w:val="center"/>
+                        <w:rPr>
+                          <w:rFonts w:ascii="Times New Roman" w:hAnsi="Times New Roman" w:cs="Times New Roman"/>
+                          <w:sz w:val="24"/>
+                        </w:rPr>
+                      </w:pPr>
+                      <w:r>
+                        <w:rPr>
+                          <w:rFonts w:ascii="Times New Roman" w:hAnsi="Times New Roman" w:cs="Times New Roman"/>
+                          <w:sz w:val="24"/>
+                        </w:rPr>
+                        <w:t xml:space="preserve">Jim C. Pedersen </w:t>
+                      </w:r>
+                      <w:r>
+                        <w:rPr>
+                          <w:rFonts w:ascii="Times New Roman" w:hAnsi="Times New Roman" w:cs="Times New Roman"/>
+                          <w:sz w:val="24"/>
+                        </w:rPr>
+                        <w:t>(mangler studienummer)</w:t>
+                      </w:r>
+                    </w:p>
+                    <w:p>
+                      <w:pPr>
+                        <w:jc w:val="center"/>
+                        <w:rPr>
+                          <w:rFonts w:ascii="Times New Roman" w:hAnsi="Times New Roman" w:cs="Times New Roman"/>
+                          <w:sz w:val="24"/>
+                        </w:rPr>
+                      </w:pPr>
+                      <w:r>
+                        <w:rPr>
+                          <w:rFonts w:ascii="Times New Roman" w:hAnsi="Times New Roman" w:cs="Times New Roman"/>
+                          <w:sz w:val="24"/>
+                        </w:rPr>
+                        <w:t xml:space="preserve">Sebastian S. Andresen </w:t>
+                      </w:r>
+                      <w:r>
+                        <w:rPr>
+                          <w:rFonts w:ascii="Times New Roman" w:hAnsi="Times New Roman" w:cs="Times New Roman"/>
+                          <w:sz w:val="24"/>
+                        </w:rPr>
+                        <w:t>(mangler studienummer)</w:t>
+                      </w:r>
+                    </w:p>
+                    <w:p>
+                      <w:pPr>
+                        <w:jc w:val="center"/>
+                        <w:rPr>
+                          <w:rFonts w:ascii="Times New Roman" w:hAnsi="Times New Roman" w:cs="Times New Roman"/>
+                          <w:sz w:val="24"/>
+                        </w:rPr>
+                      </w:pPr>
+                    </w:p>
+                    <w:p>
+                      <w:pPr>
+                        <w:jc w:val="center"/>
+                        <w:rPr>
+                          <w:rFonts w:ascii="Times New Roman" w:hAnsi="Times New Roman" w:cs="Times New Roman"/>
+                          <w:sz w:val="24"/>
+                        </w:rPr>
+                      </w:pPr>
+                      <w:r>
+                        <w:rPr>
+                          <w:rFonts w:ascii="Times New Roman" w:hAnsi="Times New Roman" w:cs="Times New Roman"/>
+                          <w:sz w:val="24"/>
+                        </w:rPr>
+                        <w:t>Syddansk Universitet, Odense</w:t>
+                      </w:r>
+                    </w:p>
+                    <w:p>
+                      <w:pPr>
+                        <w:jc w:val="center"/>
+                        <w:rPr>
+                          <w:rFonts w:ascii="Times New Roman" w:hAnsi="Times New Roman" w:cs="Times New Roman"/>
+                          <w:sz w:val="24"/>
+                        </w:rPr>
+                      </w:pPr>
+                    </w:p>
+                    <w:p>
+                      <w:pPr>
+                        <w:jc w:val="center"/>
+                        <w:rPr>
+                          <w:rFonts w:ascii="Times New Roman" w:hAnsi="Times New Roman" w:cs="Times New Roman"/>
+                          <w:sz w:val="24"/>
+                        </w:rPr>
+                      </w:pPr>
+                      <w:r>
+                        <w:rPr>
+                          <w:rFonts w:ascii="Times New Roman" w:hAnsi="Times New Roman" w:cs="Times New Roman"/>
+                          <w:sz w:val="24"/>
+                        </w:rPr>
+                        <w:t>Vejledere:</w:t>
+                      </w:r>
+                    </w:p>
+                    <w:p>
+                      <w:pPr>
+                        <w:jc w:val="center"/>
+                        <w:rPr>
+                          <w:rFonts w:ascii="Times New Roman" w:hAnsi="Times New Roman" w:cs="Times New Roman"/>
+                          <w:sz w:val="24"/>
+                        </w:rPr>
+                      </w:pPr>
+                      <w:r>
+                        <w:rPr>
+                          <w:rFonts w:ascii="Times New Roman" w:hAnsi="Times New Roman" w:cs="Times New Roman"/>
+                          <w:sz w:val="24"/>
+                        </w:rPr>
+                        <w:t>Lasse Juel Larsen</w:t>
+                      </w:r>
+                    </w:p>
+                    <w:p>
+                      <w:pPr>
+                        <w:jc w:val="center"/>
+                        <w:rPr>
+                          <w:rFonts w:ascii="Times New Roman" w:hAnsi="Times New Roman" w:cs="Times New Roman"/>
+                          <w:sz w:val="24"/>
+                        </w:rPr>
+                      </w:pPr>
+                      <w:r>
+                        <w:rPr>
+                          <w:rFonts w:ascii="Times New Roman" w:hAnsi="Times New Roman" w:cs="Times New Roman"/>
+                          <w:sz w:val="24"/>
+                        </w:rPr>
+                        <w:t>Klaus Holth</w:t>
+                      </w:r>
+                    </w:p>
+                    <w:p>
+                      <w:pPr>
+                        <w:jc w:val="center"/>
+                        <w:rPr>
+                          <w:rFonts w:ascii="Times New Roman" w:hAnsi="Times New Roman" w:cs="Times New Roman"/>
+                          <w:sz w:val="24"/>
+                        </w:rPr>
+                      </w:pPr>
+                    </w:p>
+                    <w:p>
+                      <w:pPr>
+                        <w:jc w:val="center"/>
+                        <w:rPr>
+                          <w:rFonts w:ascii="Times New Roman" w:hAnsi="Times New Roman" w:cs="Times New Roman"/>
+                          <w:sz w:val="24"/>
+                        </w:rPr>
+                      </w:pPr>
+                      <w:r>
+                        <w:rPr>
+                          <w:rFonts w:ascii="Times New Roman" w:hAnsi="Times New Roman" w:cs="Times New Roman"/>
+                          <w:sz w:val="24"/>
+                        </w:rPr>
+                        <w:t>Projektperiode:</w:t>
+                      </w:r>
+                    </w:p>
+                    <w:p>
+                      <w:pPr>
+                        <w:jc w:val="center"/>
+                        <w:rPr>
+                          <w:rFonts w:ascii="Times New Roman" w:hAnsi="Times New Roman" w:cs="Times New Roman"/>
+                          <w:sz w:val="24"/>
+                        </w:rPr>
+                      </w:pPr>
+                      <w:r>
+                        <w:rPr>
+                          <w:rFonts w:ascii="Times New Roman" w:hAnsi="Times New Roman" w:cs="Times New Roman"/>
+                          <w:sz w:val="24"/>
+                        </w:rPr>
+                        <w:t>19. september - 22. december</w:t>
+                      </w:r>
+                    </w:p>
+                  </w:txbxContent>
+                </v:textbox>
+                <w10:wrap type="square"/>
+              </v:shape>
+            </w:pict>
+          </mc:Fallback>
+        </mc:AlternateContent>
+      </w:r>
     </w:p>
     <w:sectPr>
       <w:pgSz w:w="11906" w:h="16838"/>
@@ -702,4 +1550,16 @@
     </a:ext>
   </a:extLst>
 </a:theme>
+</file>
+
+<file path=customXml/item1.xml><?xml version="1.0" encoding="utf-8"?>
+<b:Sources xmlns:b="http://schemas.openxmlformats.org/officeDocument/2006/bibliography" xmlns="http://schemas.openxmlformats.org/officeDocument/2006/bibliography" SelectedStyle="\APASixthEditionOfficeOnline.xsl" StyleName="APA" Version="6"/>
+</file>
+
+<file path=customXml/itemProps1.xml><?xml version="1.0" encoding="utf-8"?>
+<ds:datastoreItem xmlns:ds="http://schemas.openxmlformats.org/officeDocument/2006/customXml" ds:itemID="{B25433C6-2CB8-4A77-9210-C5C96D241F4B}">
+  <ds:schemaRefs>
+    <ds:schemaRef ds:uri="http://schemas.openxmlformats.org/officeDocument/2006/bibliography"/>
+  </ds:schemaRefs>
+</ds:datastoreItem>
 </file>
</xml_diff>

<commit_message>
added images to frontpage
</commit_message>
<xml_diff>
--- a/Rapport/Forside.docx
+++ b/Rapport/Forside.docx
@@ -3,317 +3,65 @@
 <w:document xmlns:wpc="http://schemas.microsoft.com/office/word/2010/wordprocessingCanvas" xmlns:cx="http://schemas.microsoft.com/office/drawing/2014/chartex" xmlns:cx1="http://schemas.microsoft.com/office/drawing/2015/9/8/chartex" xmlns:cx2="http://schemas.microsoft.com/office/drawing/2015/10/21/chartex" xmlns:cx3="http://schemas.microsoft.com/office/drawing/2016/5/9/chartex" xmlns:cx4="http://schemas.microsoft.com/office/drawing/2016/5/10/chartex" xmlns:cx5="http://schemas.microsoft.com/office/drawing/2016/5/11/chartex" xmlns:mc="http://schemas.openxmlformats.org/markup-compatibility/2006" xmlns:o="urn:schemas-microsoft-com:office:office" xmlns:r="http://schemas.openxmlformats.org/officeDocument/2006/relationships" xmlns:m="http://schemas.openxmlformats.org/officeDocument/2006/math" xmlns:v="urn:schemas-microsoft-com:vml" xmlns:wp14="http://schemas.microsoft.com/office/word/2010/wordprocessingDrawing" xmlns:wp="http://schemas.openxmlformats.org/drawingml/2006/wordprocessingDrawing" xmlns:w10="urn:schemas-microsoft-com:office:word" xmlns:w="http://schemas.openxmlformats.org/wordprocessingml/2006/main" xmlns:w14="http://schemas.microsoft.com/office/word/2010/wordml" xmlns:w15="http://schemas.microsoft.com/office/word/2012/wordml" xmlns:w16se="http://schemas.microsoft.com/office/word/2015/wordml/symex" xmlns:wpg="http://schemas.microsoft.com/office/word/2010/wordprocessingGroup" xmlns:wpi="http://schemas.microsoft.com/office/word/2010/wordprocessingInk" xmlns:wne="http://schemas.microsoft.com/office/word/2006/wordml" xmlns:wps="http://schemas.microsoft.com/office/word/2010/wordprocessingShape" mc:Ignorable="w14 w15 w16se wp14">
   <w:body>
     <w:p>
-      <w:bookmarkStart w:id="0" w:name="_GoBack"/>
-      <w:bookmarkEnd w:id="0"/>
       <w:r>
         <w:rPr>
           <w:noProof/>
           <w:lang w:eastAsia="da-DK"/>
         </w:rPr>
-        <mc:AlternateContent>
-          <mc:Choice Requires="wps">
-            <w:drawing>
-              <wp:anchor distT="0" distB="0" distL="114300" distR="114300" simplePos="0" relativeHeight="251661312" behindDoc="0" locked="0" layoutInCell="1" allowOverlap="1">
-                <wp:simplePos x="0" y="0"/>
-                <wp:positionH relativeFrom="column">
-                  <wp:posOffset>0</wp:posOffset>
-                </wp:positionH>
-                <wp:positionV relativeFrom="paragraph">
-                  <wp:posOffset>5400675</wp:posOffset>
-                </wp:positionV>
-                <wp:extent cx="5029200" cy="657225"/>
-                <wp:effectExtent l="0" t="0" r="0" b="9525"/>
-                <wp:wrapNone/>
-                <wp:docPr id="3" name="Rektangel 3"/>
-                <wp:cNvGraphicFramePr/>
-                <a:graphic xmlns:a="http://schemas.openxmlformats.org/drawingml/2006/main">
-                  <a:graphicData uri="http://schemas.microsoft.com/office/word/2010/wordprocessingShape">
-                    <wps:wsp>
-                      <wps:cNvSpPr/>
-                      <wps:spPr>
-                        <a:xfrm>
-                          <a:off x="0" y="0"/>
-                          <a:ext cx="5029200" cy="657225"/>
-                        </a:xfrm>
-                        <a:prstGeom prst="rect">
-                          <a:avLst/>
-                        </a:prstGeom>
-                        <a:ln>
-                          <a:noFill/>
-                        </a:ln>
-                      </wps:spPr>
-                      <wps:style>
-                        <a:lnRef idx="2">
-                          <a:schemeClr val="dk1">
-                            <a:shade val="50000"/>
-                          </a:schemeClr>
-                        </a:lnRef>
-                        <a:fillRef idx="1">
-                          <a:schemeClr val="dk1"/>
-                        </a:fillRef>
-                        <a:effectRef idx="0">
-                          <a:schemeClr val="dk1"/>
-                        </a:effectRef>
-                        <a:fontRef idx="minor">
-                          <a:schemeClr val="lt1"/>
-                        </a:fontRef>
-                      </wps:style>
-                      <wps:bodyPr rot="0" spcFirstLastPara="0" vertOverflow="overflow" horzOverflow="overflow" vert="horz" wrap="square" lIns="91440" tIns="45720" rIns="91440" bIns="45720" numCol="1" spcCol="0" rtlCol="0" fromWordArt="0" anchor="ctr" anchorCtr="0" forceAA="0" compatLnSpc="1">
-                        <a:prstTxWarp prst="textNoShape">
-                          <a:avLst/>
-                        </a:prstTxWarp>
-                        <a:noAutofit/>
-                      </wps:bodyPr>
-                    </wps:wsp>
-                  </a:graphicData>
-                </a:graphic>
-                <wp14:sizeRelH relativeFrom="margin">
-                  <wp14:pctWidth>0</wp14:pctWidth>
-                </wp14:sizeRelH>
-                <wp14:sizeRelV relativeFrom="margin">
-                  <wp14:pctHeight>0</wp14:pctHeight>
-                </wp14:sizeRelV>
-              </wp:anchor>
-            </w:drawing>
-          </mc:Choice>
-          <mc:Fallback>
-            <w:pict>
-              <v:rect w14:anchorId="2CB6C86D" id="Rektangel 3" o:spid="_x0000_s1026" style="position:absolute;margin-left:0;margin-top:425.25pt;width:396pt;height:51.75pt;z-index:251661312;visibility:visible;mso-wrap-style:square;mso-width-percent:0;mso-height-percent:0;mso-wrap-distance-left:9pt;mso-wrap-distance-top:0;mso-wrap-distance-right:9pt;mso-wrap-distance-bottom:0;mso-position-horizontal:absolute;mso-position-horizontal-relative:text;mso-position-vertical:absolute;mso-position-vertical-relative:text;mso-width-percent:0;mso-height-percent:0;mso-width-relative:margin;mso-height-relative:margin;v-text-anchor:middle" o:gfxdata="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" fillcolor="black [3200]" stroked="f" strokeweight="1pt"/>
-            </w:pict>
-          </mc:Fallback>
-        </mc:AlternateContent>
+        <w:drawing>
+          <wp:anchor distT="0" distB="0" distL="114300" distR="114300" simplePos="0" relativeHeight="251660288" behindDoc="0" locked="0" layoutInCell="1" allowOverlap="1">
+            <wp:simplePos x="0" y="0"/>
+            <wp:positionH relativeFrom="column">
+              <wp:posOffset>0</wp:posOffset>
+            </wp:positionH>
+            <wp:positionV relativeFrom="paragraph">
+              <wp:posOffset>7031355</wp:posOffset>
+            </wp:positionV>
+            <wp:extent cx="5731510" cy="1821180"/>
+            <wp:effectExtent l="0" t="0" r="2540" b="7620"/>
+            <wp:wrapSquare wrapText="bothSides"/>
+            <wp:docPr id="5" name="Billede 5"/>
+            <wp:cNvGraphicFramePr>
+              <a:graphicFrameLocks xmlns:a="http://schemas.openxmlformats.org/drawingml/2006/main" noChangeAspect="1"/>
+            </wp:cNvGraphicFramePr>
+            <a:graphic xmlns:a="http://schemas.openxmlformats.org/drawingml/2006/main">
+              <a:graphicData uri="http://schemas.openxmlformats.org/drawingml/2006/picture">
+                <pic:pic xmlns:pic="http://schemas.openxmlformats.org/drawingml/2006/picture">
+                  <pic:nvPicPr>
+                    <pic:cNvPr id="5" name="sdu-fp2.png"/>
+                    <pic:cNvPicPr/>
+                  </pic:nvPicPr>
+                  <pic:blipFill>
+                    <a:blip r:embed="rId7">
+                      <a:extLst>
+                        <a:ext uri="{28A0092B-C50C-407E-A947-70E740481C1C}">
+                          <a14:useLocalDpi xmlns:a14="http://schemas.microsoft.com/office/drawing/2010/main" val="0"/>
+                        </a:ext>
+                      </a:extLst>
+                    </a:blip>
+                    <a:stretch>
+                      <a:fillRect/>
+                    </a:stretch>
+                  </pic:blipFill>
+                  <pic:spPr>
+                    <a:xfrm>
+                      <a:off x="0" y="0"/>
+                      <a:ext cx="5731510" cy="1821180"/>
+                    </a:xfrm>
+                    <a:prstGeom prst="rect">
+                      <a:avLst/>
+                    </a:prstGeom>
+                  </pic:spPr>
+                </pic:pic>
+              </a:graphicData>
+            </a:graphic>
+          </wp:anchor>
+        </w:drawing>
       </w:r>
       <w:r>
         <w:rPr>
           <w:noProof/>
           <w:lang w:eastAsia="da-DK"/>
-        </w:rPr>
-        <mc:AlternateContent>
-          <mc:Choice Requires="wps">
-            <w:drawing>
-              <wp:anchor distT="0" distB="0" distL="114300" distR="114300" simplePos="0" relativeHeight="251662336" behindDoc="0" locked="0" layoutInCell="1" allowOverlap="1">
-                <wp:simplePos x="0" y="0"/>
-                <wp:positionH relativeFrom="column">
-                  <wp:posOffset>0</wp:posOffset>
-                </wp:positionH>
-                <wp:positionV relativeFrom="paragraph">
-                  <wp:posOffset>6057900</wp:posOffset>
-                </wp:positionV>
-                <wp:extent cx="5029200" cy="2743200"/>
-                <wp:effectExtent l="0" t="0" r="0" b="0"/>
-                <wp:wrapNone/>
-                <wp:docPr id="4" name="Rektangel 4"/>
-                <wp:cNvGraphicFramePr/>
-                <a:graphic xmlns:a="http://schemas.openxmlformats.org/drawingml/2006/main">
-                  <a:graphicData uri="http://schemas.microsoft.com/office/word/2010/wordprocessingShape">
-                    <wps:wsp>
-                      <wps:cNvSpPr/>
-                      <wps:spPr>
-                        <a:xfrm>
-                          <a:off x="0" y="0"/>
-                          <a:ext cx="5029200" cy="2743200"/>
-                        </a:xfrm>
-                        <a:prstGeom prst="rect">
-                          <a:avLst/>
-                        </a:prstGeom>
-                        <a:solidFill>
-                          <a:srgbClr val="FF4500"/>
-                        </a:solidFill>
-                        <a:ln>
-                          <a:noFill/>
-                        </a:ln>
-                      </wps:spPr>
-                      <wps:style>
-                        <a:lnRef idx="2">
-                          <a:schemeClr val="accent1">
-                            <a:shade val="50000"/>
-                          </a:schemeClr>
-                        </a:lnRef>
-                        <a:fillRef idx="1">
-                          <a:schemeClr val="accent1"/>
-                        </a:fillRef>
-                        <a:effectRef idx="0">
-                          <a:schemeClr val="accent1"/>
-                        </a:effectRef>
-                        <a:fontRef idx="minor">
-                          <a:schemeClr val="lt1"/>
-                        </a:fontRef>
-                      </wps:style>
-                      <wps:bodyPr rot="0" spcFirstLastPara="0" vertOverflow="overflow" horzOverflow="overflow" vert="horz" wrap="square" lIns="91440" tIns="45720" rIns="91440" bIns="45720" numCol="1" spcCol="0" rtlCol="0" fromWordArt="0" anchor="ctr" anchorCtr="0" forceAA="0" compatLnSpc="1">
-                        <a:prstTxWarp prst="textNoShape">
-                          <a:avLst/>
-                        </a:prstTxWarp>
-                        <a:noAutofit/>
-                      </wps:bodyPr>
-                    </wps:wsp>
-                  </a:graphicData>
-                </a:graphic>
-              </wp:anchor>
-            </w:drawing>
-          </mc:Choice>
-          <mc:Fallback>
-            <w:pict>
-              <v:rect w14:anchorId="145CE4E7" id="Rektangel 4" o:spid="_x0000_s1026" style="position:absolute;margin-left:0;margin-top:477pt;width:396pt;height:3in;z-index:251662336;visibility:visible;mso-wrap-style:square;mso-wrap-distance-left:9pt;mso-wrap-distance-top:0;mso-wrap-distance-right:9pt;mso-wrap-distance-bottom:0;mso-position-horizontal:absolute;mso-position-horizontal-relative:text;mso-position-vertical:absolute;mso-position-vertical-relative:text;v-text-anchor:middle" o:gfxdata="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" fillcolor="#ff4500" stroked="f" strokeweight="1pt"/>
-            </w:pict>
-          </mc:Fallback>
-        </mc:AlternateContent>
-      </w:r>
-      <w:r>
-        <w:rPr>
-          <w:noProof/>
-          <w:lang w:eastAsia="da-DK"/>
-        </w:rPr>
-        <mc:AlternateContent>
-          <mc:Choice Requires="wps">
-            <w:drawing>
-              <wp:anchor distT="0" distB="0" distL="114300" distR="114300" simplePos="0" relativeHeight="251660288" behindDoc="0" locked="0" layoutInCell="1" allowOverlap="1">
-                <wp:simplePos x="0" y="0"/>
-                <wp:positionH relativeFrom="column">
-                  <wp:posOffset>5029200</wp:posOffset>
-                </wp:positionH>
-                <wp:positionV relativeFrom="paragraph">
-                  <wp:posOffset>0</wp:posOffset>
-                </wp:positionV>
-                <wp:extent cx="685800" cy="8801100"/>
-                <wp:effectExtent l="0" t="0" r="0" b="0"/>
-                <wp:wrapNone/>
-                <wp:docPr id="2" name="Rektangel 2"/>
-                <wp:cNvGraphicFramePr/>
-                <a:graphic xmlns:a="http://schemas.openxmlformats.org/drawingml/2006/main">
-                  <a:graphicData uri="http://schemas.microsoft.com/office/word/2010/wordprocessingShape">
-                    <wps:wsp>
-                      <wps:cNvSpPr/>
-                      <wps:spPr>
-                        <a:xfrm>
-                          <a:off x="0" y="0"/>
-                          <a:ext cx="685800" cy="8801100"/>
-                        </a:xfrm>
-                        <a:prstGeom prst="rect">
-                          <a:avLst/>
-                        </a:prstGeom>
-                        <a:solidFill>
-                          <a:schemeClr val="tx1"/>
-                        </a:solidFill>
-                        <a:ln>
-                          <a:noFill/>
-                        </a:ln>
-                      </wps:spPr>
-                      <wps:style>
-                        <a:lnRef idx="2">
-                          <a:schemeClr val="accent1">
-                            <a:shade val="50000"/>
-                          </a:schemeClr>
-                        </a:lnRef>
-                        <a:fillRef idx="1">
-                          <a:schemeClr val="accent1"/>
-                        </a:fillRef>
-                        <a:effectRef idx="0">
-                          <a:schemeClr val="accent1"/>
-                        </a:effectRef>
-                        <a:fontRef idx="minor">
-                          <a:schemeClr val="lt1"/>
-                        </a:fontRef>
-                      </wps:style>
-                      <wps:bodyPr rot="0" spcFirstLastPara="0" vertOverflow="overflow" horzOverflow="overflow" vert="horz" wrap="square" lIns="91440" tIns="45720" rIns="91440" bIns="45720" numCol="1" spcCol="0" rtlCol="0" fromWordArt="0" anchor="ctr" anchorCtr="0" forceAA="0" compatLnSpc="1">
-                        <a:prstTxWarp prst="textNoShape">
-                          <a:avLst/>
-                        </a:prstTxWarp>
-                        <a:noAutofit/>
-                      </wps:bodyPr>
-                    </wps:wsp>
-                  </a:graphicData>
-                </a:graphic>
-              </wp:anchor>
-            </w:drawing>
-          </mc:Choice>
-          <mc:Fallback>
-            <w:pict>
-              <v:rect w14:anchorId="39FE329E" id="Rektangel 2" o:spid="_x0000_s1026" style="position:absolute;margin-left:396pt;margin-top:0;width:54pt;height:693pt;z-index:251660288;visibility:visible;mso-wrap-style:square;mso-wrap-distance-left:9pt;mso-wrap-distance-top:0;mso-wrap-distance-right:9pt;mso-wrap-distance-bottom:0;mso-position-horizontal:absolute;mso-position-horizontal-relative:text;mso-position-vertical:absolute;mso-position-vertical-relative:text;v-text-anchor:middle" o:gfxdata="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" fillcolor="black [3213]" stroked="f" strokeweight="1pt"/>
-            </w:pict>
-          </mc:Fallback>
-        </mc:AlternateContent>
-      </w:r>
-      <w:r>
-        <w:rPr>
-          <w:noProof/>
-          <w:lang w:eastAsia="da-DK"/>
-        </w:rPr>
-        <mc:AlternateContent>
-          <mc:Choice Requires="wps">
-            <w:drawing>
-              <wp:anchor distT="0" distB="0" distL="114300" distR="114300" simplePos="0" relativeHeight="251658239" behindDoc="0" locked="0" layoutInCell="1" allowOverlap="1">
-                <wp:simplePos x="0" y="0"/>
-                <wp:positionH relativeFrom="column">
-                  <wp:posOffset>0</wp:posOffset>
-                </wp:positionH>
-                <wp:positionV relativeFrom="paragraph">
-                  <wp:posOffset>0</wp:posOffset>
-                </wp:positionV>
-                <wp:extent cx="5029200" cy="5396865"/>
-                <wp:effectExtent l="0" t="0" r="19050" b="13335"/>
-                <wp:wrapNone/>
-                <wp:docPr id="1" name="Rektangel 1"/>
-                <wp:cNvGraphicFramePr/>
-                <a:graphic xmlns:a="http://schemas.openxmlformats.org/drawingml/2006/main">
-                  <a:graphicData uri="http://schemas.microsoft.com/office/word/2010/wordprocessingShape">
-                    <wps:wsp>
-                      <wps:cNvSpPr/>
-                      <wps:spPr>
-                        <a:xfrm>
-                          <a:off x="0" y="0"/>
-                          <a:ext cx="5029200" cy="5396865"/>
-                        </a:xfrm>
-                        <a:prstGeom prst="rect">
-                          <a:avLst/>
-                        </a:prstGeom>
-                        <a:solidFill>
-                          <a:srgbClr val="FF4500"/>
-                        </a:solidFill>
-                      </wps:spPr>
-                      <wps:style>
-                        <a:lnRef idx="2">
-                          <a:schemeClr val="accent1">
-                            <a:shade val="50000"/>
-                          </a:schemeClr>
-                        </a:lnRef>
-                        <a:fillRef idx="1">
-                          <a:schemeClr val="accent1"/>
-                        </a:fillRef>
-                        <a:effectRef idx="0">
-                          <a:schemeClr val="accent1"/>
-                        </a:effectRef>
-                        <a:fontRef idx="minor">
-                          <a:schemeClr val="lt1"/>
-                        </a:fontRef>
-                      </wps:style>
-                      <wps:bodyPr rot="0" spcFirstLastPara="0" vertOverflow="overflow" horzOverflow="overflow" vert="horz" wrap="square" lIns="91440" tIns="45720" rIns="91440" bIns="45720" numCol="1" spcCol="0" rtlCol="0" fromWordArt="0" anchor="ctr" anchorCtr="0" forceAA="0" compatLnSpc="1">
-                        <a:prstTxWarp prst="textNoShape">
-                          <a:avLst/>
-                        </a:prstTxWarp>
-                        <a:noAutofit/>
-                      </wps:bodyPr>
-                    </wps:wsp>
-                  </a:graphicData>
-                </a:graphic>
-                <wp14:sizeRelH relativeFrom="margin">
-                  <wp14:pctWidth>0</wp14:pctWidth>
-                </wp14:sizeRelH>
-                <wp14:sizeRelV relativeFrom="margin">
-                  <wp14:pctHeight>0</wp14:pctHeight>
-                </wp14:sizeRelV>
-              </wp:anchor>
-            </w:drawing>
-          </mc:Choice>
-          <mc:Fallback>
-            <w:pict>
-              <v:rect w14:anchorId="73A4265F" id="Rektangel 1" o:spid="_x0000_s1026" style="position:absolute;margin-left:0;margin-top:0;width:396pt;height:424.95pt;z-index:251658239;visibility:visible;mso-wrap-style:square;mso-width-percent:0;mso-height-percent:0;mso-wrap-distance-left:9pt;mso-wrap-distance-top:0;mso-wrap-distance-right:9pt;mso-wrap-distance-bottom:0;mso-position-horizontal:absolute;mso-position-horizontal-relative:text;mso-position-vertical:absolute;mso-position-vertical-relative:text;mso-width-percent:0;mso-height-percent:0;mso-width-relative:margin;mso-height-relative:margin;v-text-anchor:middle" o:gfxdata="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" fillcolor="#ff4500" strokecolor="#1f4d78 [1604]" strokeweight="1pt"/>
-            </w:pict>
-          </mc:Fallback>
-        </mc:AlternateContent>
-      </w:r>
-      <w:r>
-        <w:rPr>
-          <w:noProof/>
         </w:rPr>
         <mc:AlternateContent>
           <mc:Choice Requires="wps">
@@ -363,20 +111,41 @@
                               <w:rPr>
                                 <w:rFonts w:ascii="Times New Roman" w:hAnsi="Times New Roman" w:cs="Times New Roman"/>
                                 <w:sz w:val="36"/>
+                                <w:lang w:val="en-US"/>
                               </w:rPr>
                             </w:pPr>
                             <w:r>
                               <w:rPr>
                                 <w:rFonts w:ascii="Times New Roman" w:hAnsi="Times New Roman" w:cs="Times New Roman"/>
                                 <w:sz w:val="36"/>
-                              </w:rPr>
-                              <w:t>Mission Kinda Impossible</w:t>
+                                <w:lang w:val="en-US"/>
+                              </w:rPr>
+                              <w:t xml:space="preserve">Mission </w:t>
                             </w:r>
+                            <w:r>
+                              <w:rPr>
+                                <w:rFonts w:ascii="Times New Roman" w:hAnsi="Times New Roman" w:cs="Times New Roman"/>
+                                <w:sz w:val="24"/>
+                                <w:lang w:val="en-US"/>
+                              </w:rPr>
+                              <w:t>Kinda</w:t>
+                            </w:r>
+                            <w:r>
+                              <w:rPr>
+                                <w:rFonts w:ascii="Times New Roman" w:hAnsi="Times New Roman" w:cs="Times New Roman"/>
+                                <w:sz w:val="36"/>
+                                <w:lang w:val="en-US"/>
+                              </w:rPr>
+                              <w:t xml:space="preserve"> Impossible</w:t>
+                            </w:r>
+                            <w:bookmarkStart w:id="0" w:name="_GoBack"/>
+                            <w:bookmarkEnd w:id="0"/>
                           </w:p>
                           <w:p>
                             <w:pPr>
                               <w:rPr>
                                 <w:rFonts w:ascii="Times New Roman" w:hAnsi="Times New Roman" w:cs="Times New Roman"/>
+                                <w:lang w:val="en-US"/>
                               </w:rPr>
                             </w:pPr>
                           </w:p>
@@ -386,12 +155,14 @@
                               <w:rPr>
                                 <w:rFonts w:ascii="Times New Roman" w:hAnsi="Times New Roman" w:cs="Times New Roman"/>
                                 <w:sz w:val="24"/>
+                                <w:lang w:val="en-US"/>
                               </w:rPr>
                             </w:pPr>
                             <w:r>
                               <w:rPr>
                                 <w:rFonts w:ascii="Times New Roman" w:hAnsi="Times New Roman" w:cs="Times New Roman"/>
                                 <w:sz w:val="24"/>
+                                <w:lang w:val="en-US"/>
                               </w:rPr>
                               <w:t>Christian Skjerning (mangler studienummer)</w:t>
                             </w:r>
@@ -409,14 +180,7 @@
                                 <w:rFonts w:ascii="Times New Roman" w:hAnsi="Times New Roman" w:cs="Times New Roman"/>
                                 <w:sz w:val="24"/>
                               </w:rPr>
-                              <w:t xml:space="preserve">Jakob V. Tøttrup </w:t>
-                            </w:r>
-                            <w:r>
-                              <w:rPr>
-                                <w:rFonts w:ascii="Times New Roman" w:hAnsi="Times New Roman" w:cs="Times New Roman"/>
-                                <w:sz w:val="24"/>
-                              </w:rPr>
-                              <w:t>(mangler studienummer)</w:t>
+                              <w:t>Jakob V. Tøttrup (mangler studienummer)</w:t>
                             </w:r>
                           </w:p>
                           <w:p>
@@ -432,14 +196,7 @@
                                 <w:rFonts w:ascii="Times New Roman" w:hAnsi="Times New Roman" w:cs="Times New Roman"/>
                                 <w:sz w:val="24"/>
                               </w:rPr>
-                              <w:t xml:space="preserve">Jim C. Pedersen </w:t>
-                            </w:r>
-                            <w:r>
-                              <w:rPr>
-                                <w:rFonts w:ascii="Times New Roman" w:hAnsi="Times New Roman" w:cs="Times New Roman"/>
-                                <w:sz w:val="24"/>
-                              </w:rPr>
-                              <w:t>(mangler studienummer)</w:t>
+                              <w:t>Jim C. Pedersen (mangler studienummer)</w:t>
                             </w:r>
                           </w:p>
                           <w:p>
@@ -455,14 +212,7 @@
                                 <w:rFonts w:ascii="Times New Roman" w:hAnsi="Times New Roman" w:cs="Times New Roman"/>
                                 <w:sz w:val="24"/>
                               </w:rPr>
-                              <w:t xml:space="preserve">Sebastian S. Andresen </w:t>
-                            </w:r>
-                            <w:r>
-                              <w:rPr>
-                                <w:rFonts w:ascii="Times New Roman" w:hAnsi="Times New Roman" w:cs="Times New Roman"/>
-                                <w:sz w:val="24"/>
-                              </w:rPr>
-                              <w:t>(mangler studienummer)</w:t>
+                              <w:t>Sebastian S. Andresen (mangler studienummer)</w:t>
                             </w:r>
                           </w:p>
                           <w:p>
@@ -620,20 +370,41 @@
                         <w:rPr>
                           <w:rFonts w:ascii="Times New Roman" w:hAnsi="Times New Roman" w:cs="Times New Roman"/>
                           <w:sz w:val="36"/>
+                          <w:lang w:val="en-US"/>
                         </w:rPr>
                       </w:pPr>
                       <w:r>
                         <w:rPr>
                           <w:rFonts w:ascii="Times New Roman" w:hAnsi="Times New Roman" w:cs="Times New Roman"/>
                           <w:sz w:val="36"/>
-                        </w:rPr>
-                        <w:t>Mission Kinda Impossible</w:t>
+                          <w:lang w:val="en-US"/>
+                        </w:rPr>
+                        <w:t xml:space="preserve">Mission </w:t>
                       </w:r>
+                      <w:r>
+                        <w:rPr>
+                          <w:rFonts w:ascii="Times New Roman" w:hAnsi="Times New Roman" w:cs="Times New Roman"/>
+                          <w:sz w:val="24"/>
+                          <w:lang w:val="en-US"/>
+                        </w:rPr>
+                        <w:t>Kinda</w:t>
+                      </w:r>
+                      <w:r>
+                        <w:rPr>
+                          <w:rFonts w:ascii="Times New Roman" w:hAnsi="Times New Roman" w:cs="Times New Roman"/>
+                          <w:sz w:val="36"/>
+                          <w:lang w:val="en-US"/>
+                        </w:rPr>
+                        <w:t xml:space="preserve"> Impossible</w:t>
+                      </w:r>
+                      <w:bookmarkStart w:id="1" w:name="_GoBack"/>
+                      <w:bookmarkEnd w:id="1"/>
                     </w:p>
                     <w:p>
                       <w:pPr>
                         <w:rPr>
                           <w:rFonts w:ascii="Times New Roman" w:hAnsi="Times New Roman" w:cs="Times New Roman"/>
+                          <w:lang w:val="en-US"/>
                         </w:rPr>
                       </w:pPr>
                     </w:p>
@@ -643,12 +414,14 @@
                         <w:rPr>
                           <w:rFonts w:ascii="Times New Roman" w:hAnsi="Times New Roman" w:cs="Times New Roman"/>
                           <w:sz w:val="24"/>
+                          <w:lang w:val="en-US"/>
                         </w:rPr>
                       </w:pPr>
                       <w:r>
                         <w:rPr>
                           <w:rFonts w:ascii="Times New Roman" w:hAnsi="Times New Roman" w:cs="Times New Roman"/>
                           <w:sz w:val="24"/>
+                          <w:lang w:val="en-US"/>
                         </w:rPr>
                         <w:t>Christian Skjerning (mangler studienummer)</w:t>
                       </w:r>
@@ -666,14 +439,7 @@
                           <w:rFonts w:ascii="Times New Roman" w:hAnsi="Times New Roman" w:cs="Times New Roman"/>
                           <w:sz w:val="24"/>
                         </w:rPr>
-                        <w:t xml:space="preserve">Jakob V. Tøttrup </w:t>
-                      </w:r>
-                      <w:r>
-                        <w:rPr>
-                          <w:rFonts w:ascii="Times New Roman" w:hAnsi="Times New Roman" w:cs="Times New Roman"/>
-                          <w:sz w:val="24"/>
-                        </w:rPr>
-                        <w:t>(mangler studienummer)</w:t>
+                        <w:t>Jakob V. Tøttrup (mangler studienummer)</w:t>
                       </w:r>
                     </w:p>
                     <w:p>
@@ -689,14 +455,7 @@
                           <w:rFonts w:ascii="Times New Roman" w:hAnsi="Times New Roman" w:cs="Times New Roman"/>
                           <w:sz w:val="24"/>
                         </w:rPr>
-                        <w:t xml:space="preserve">Jim C. Pedersen </w:t>
-                      </w:r>
-                      <w:r>
-                        <w:rPr>
-                          <w:rFonts w:ascii="Times New Roman" w:hAnsi="Times New Roman" w:cs="Times New Roman"/>
-                          <w:sz w:val="24"/>
-                        </w:rPr>
-                        <w:t>(mangler studienummer)</w:t>
+                        <w:t>Jim C. Pedersen (mangler studienummer)</w:t>
                       </w:r>
                     </w:p>
                     <w:p>
@@ -712,14 +471,7 @@
                           <w:rFonts w:ascii="Times New Roman" w:hAnsi="Times New Roman" w:cs="Times New Roman"/>
                           <w:sz w:val="24"/>
                         </w:rPr>
-                        <w:t xml:space="preserve">Sebastian S. Andresen </w:t>
-                      </w:r>
-                      <w:r>
-                        <w:rPr>
-                          <w:rFonts w:ascii="Times New Roman" w:hAnsi="Times New Roman" w:cs="Times New Roman"/>
-                          <w:sz w:val="24"/>
-                        </w:rPr>
-                        <w:t>(mangler studienummer)</w:t>
+                        <w:t>Sebastian S. Andresen (mangler studienummer)</w:t>
                       </w:r>
                     </w:p>
                     <w:p>
@@ -855,6 +607,7 @@
       </w:r>
     </w:p>
     <w:sectPr>
+      <w:headerReference w:type="default" r:id="rId8"/>
       <w:pgSz w:w="11906" w:h="16838"/>
       <w:pgMar w:top="1440" w:right="1440" w:bottom="1440" w:left="1440" w:header="709" w:footer="709" w:gutter="0"/>
       <w:cols w:space="708"/>
@@ -862,6 +615,127 @@
     </w:sectPr>
   </w:body>
 </w:document>
+</file>
+
+<file path=word/endnotes.xml><?xml version="1.0" encoding="utf-8"?>
+<w:endnotes xmlns:wpc="http://schemas.microsoft.com/office/word/2010/wordprocessingCanvas" xmlns:cx="http://schemas.microsoft.com/office/drawing/2014/chartex" xmlns:cx1="http://schemas.microsoft.com/office/drawing/2015/9/8/chartex" xmlns:cx2="http://schemas.microsoft.com/office/drawing/2015/10/21/chartex" xmlns:cx3="http://schemas.microsoft.com/office/drawing/2016/5/9/chartex" xmlns:cx4="http://schemas.microsoft.com/office/drawing/2016/5/10/chartex" xmlns:cx5="http://schemas.microsoft.com/office/drawing/2016/5/11/chartex" xmlns:mc="http://schemas.openxmlformats.org/markup-compatibility/2006" xmlns:o="urn:schemas-microsoft-com:office:office" xmlns:r="http://schemas.openxmlformats.org/officeDocument/2006/relationships" xmlns:m="http://schemas.openxmlformats.org/officeDocument/2006/math" xmlns:v="urn:schemas-microsoft-com:vml" xmlns:wp14="http://schemas.microsoft.com/office/word/2010/wordprocessingDrawing" xmlns:wp="http://schemas.openxmlformats.org/drawingml/2006/wordprocessingDrawing" xmlns:w10="urn:schemas-microsoft-com:office:word" xmlns:w="http://schemas.openxmlformats.org/wordprocessingml/2006/main" xmlns:w14="http://schemas.microsoft.com/office/word/2010/wordml" xmlns:w15="http://schemas.microsoft.com/office/word/2012/wordml" xmlns:w16se="http://schemas.microsoft.com/office/word/2015/wordml/symex" xmlns:wpg="http://schemas.microsoft.com/office/word/2010/wordprocessingGroup" xmlns:wpi="http://schemas.microsoft.com/office/word/2010/wordprocessingInk" xmlns:wne="http://schemas.microsoft.com/office/word/2006/wordml" xmlns:wps="http://schemas.microsoft.com/office/word/2010/wordprocessingShape" mc:Ignorable="w14 w15 w16se wp14">
+  <w:endnote w:type="separator" w:id="-1">
+    <w:p>
+      <w:pPr>
+        <w:spacing w:after="0" w:line="240" w:lineRule="auto"/>
+      </w:pPr>
+      <w:r>
+        <w:separator/>
+      </w:r>
+    </w:p>
+  </w:endnote>
+  <w:endnote w:type="continuationSeparator" w:id="0">
+    <w:p>
+      <w:pPr>
+        <w:spacing w:after="0" w:line="240" w:lineRule="auto"/>
+      </w:pPr>
+      <w:r>
+        <w:continuationSeparator/>
+      </w:r>
+    </w:p>
+  </w:endnote>
+</w:endnotes>
+</file>
+
+<file path=word/footnotes.xml><?xml version="1.0" encoding="utf-8"?>
+<w:footnotes xmlns:wpc="http://schemas.microsoft.com/office/word/2010/wordprocessingCanvas" xmlns:cx="http://schemas.microsoft.com/office/drawing/2014/chartex" xmlns:cx1="http://schemas.microsoft.com/office/drawing/2015/9/8/chartex" xmlns:cx2="http://schemas.microsoft.com/office/drawing/2015/10/21/chartex" xmlns:cx3="http://schemas.microsoft.com/office/drawing/2016/5/9/chartex" xmlns:cx4="http://schemas.microsoft.com/office/drawing/2016/5/10/chartex" xmlns:cx5="http://schemas.microsoft.com/office/drawing/2016/5/11/chartex" xmlns:mc="http://schemas.openxmlformats.org/markup-compatibility/2006" xmlns:o="urn:schemas-microsoft-com:office:office" xmlns:r="http://schemas.openxmlformats.org/officeDocument/2006/relationships" xmlns:m="http://schemas.openxmlformats.org/officeDocument/2006/math" xmlns:v="urn:schemas-microsoft-com:vml" xmlns:wp14="http://schemas.microsoft.com/office/word/2010/wordprocessingDrawing" xmlns:wp="http://schemas.openxmlformats.org/drawingml/2006/wordprocessingDrawing" xmlns:w10="urn:schemas-microsoft-com:office:word" xmlns:w="http://schemas.openxmlformats.org/wordprocessingml/2006/main" xmlns:w14="http://schemas.microsoft.com/office/word/2010/wordml" xmlns:w15="http://schemas.microsoft.com/office/word/2012/wordml" xmlns:w16se="http://schemas.microsoft.com/office/word/2015/wordml/symex" xmlns:wpg="http://schemas.microsoft.com/office/word/2010/wordprocessingGroup" xmlns:wpi="http://schemas.microsoft.com/office/word/2010/wordprocessingInk" xmlns:wne="http://schemas.microsoft.com/office/word/2006/wordml" xmlns:wps="http://schemas.microsoft.com/office/word/2010/wordprocessingShape" mc:Ignorable="w14 w15 w16se wp14">
+  <w:footnote w:type="separator" w:id="-1">
+    <w:p>
+      <w:pPr>
+        <w:spacing w:after="0" w:line="240" w:lineRule="auto"/>
+      </w:pPr>
+      <w:r>
+        <w:separator/>
+      </w:r>
+    </w:p>
+  </w:footnote>
+  <w:footnote w:type="continuationSeparator" w:id="0">
+    <w:p>
+      <w:pPr>
+        <w:spacing w:after="0" w:line="240" w:lineRule="auto"/>
+      </w:pPr>
+      <w:r>
+        <w:continuationSeparator/>
+      </w:r>
+    </w:p>
+  </w:footnote>
+</w:footnotes>
+</file>
+
+<file path=word/header1.xml><?xml version="1.0" encoding="utf-8"?>
+<w:hdr xmlns:wpc="http://schemas.microsoft.com/office/word/2010/wordprocessingCanvas" xmlns:cx="http://schemas.microsoft.com/office/drawing/2014/chartex" xmlns:cx1="http://schemas.microsoft.com/office/drawing/2015/9/8/chartex" xmlns:cx2="http://schemas.microsoft.com/office/drawing/2015/10/21/chartex" xmlns:cx3="http://schemas.microsoft.com/office/drawing/2016/5/9/chartex" xmlns:cx4="http://schemas.microsoft.com/office/drawing/2016/5/10/chartex" xmlns:cx5="http://schemas.microsoft.com/office/drawing/2016/5/11/chartex" xmlns:mc="http://schemas.openxmlformats.org/markup-compatibility/2006" xmlns:o="urn:schemas-microsoft-com:office:office" xmlns:r="http://schemas.openxmlformats.org/officeDocument/2006/relationships" xmlns:m="http://schemas.openxmlformats.org/officeDocument/2006/math" xmlns:v="urn:schemas-microsoft-com:vml" xmlns:wp14="http://schemas.microsoft.com/office/word/2010/wordprocessingDrawing" xmlns:wp="http://schemas.openxmlformats.org/drawingml/2006/wordprocessingDrawing" xmlns:w10="urn:schemas-microsoft-com:office:word" xmlns:w="http://schemas.openxmlformats.org/wordprocessingml/2006/main" xmlns:w14="http://schemas.microsoft.com/office/word/2010/wordml" xmlns:w15="http://schemas.microsoft.com/office/word/2012/wordml" xmlns:w16se="http://schemas.microsoft.com/office/word/2015/wordml/symex" xmlns:wpg="http://schemas.microsoft.com/office/word/2010/wordprocessingGroup" xmlns:wpi="http://schemas.microsoft.com/office/word/2010/wordprocessingInk" xmlns:wne="http://schemas.microsoft.com/office/word/2006/wordml" xmlns:wps="http://schemas.microsoft.com/office/word/2010/wordprocessingShape" mc:Ignorable="w14 w15 w16se wp14">
+  <w:p>
+    <w:pPr>
+      <w:pStyle w:val="Sidehoved"/>
+    </w:pPr>
+    <w:r>
+      <w:rPr>
+        <w:noProof/>
+        <w:lang w:eastAsia="da-DK"/>
+      </w:rPr>
+      <w:drawing>
+        <wp:anchor distT="0" distB="0" distL="114300" distR="114300" simplePos="0" relativeHeight="251658240" behindDoc="0" locked="0" layoutInCell="1" allowOverlap="1">
+          <wp:simplePos x="0" y="0"/>
+          <wp:positionH relativeFrom="column">
+            <wp:posOffset>-375285</wp:posOffset>
+          </wp:positionH>
+          <wp:positionV relativeFrom="paragraph">
+            <wp:posOffset>-154940</wp:posOffset>
+          </wp:positionV>
+          <wp:extent cx="832485" cy="914400"/>
+          <wp:effectExtent l="0" t="0" r="5715" b="0"/>
+          <wp:wrapSquare wrapText="bothSides"/>
+          <wp:docPr id="6" name="Billede 6"/>
+          <wp:cNvGraphicFramePr>
+            <a:graphicFrameLocks xmlns:a="http://schemas.openxmlformats.org/drawingml/2006/main" noChangeAspect="1"/>
+          </wp:cNvGraphicFramePr>
+          <a:graphic xmlns:a="http://schemas.openxmlformats.org/drawingml/2006/main">
+            <a:graphicData uri="http://schemas.openxmlformats.org/drawingml/2006/picture">
+              <pic:pic xmlns:pic="http://schemas.openxmlformats.org/drawingml/2006/picture">
+                <pic:nvPicPr>
+                  <pic:cNvPr id="6" name="sdu-header.png"/>
+                  <pic:cNvPicPr/>
+                </pic:nvPicPr>
+                <pic:blipFill>
+                  <a:blip r:embed="rId1">
+                    <a:extLst>
+                      <a:ext uri="{28A0092B-C50C-407E-A947-70E740481C1C}">
+                        <a14:useLocalDpi xmlns:a14="http://schemas.microsoft.com/office/drawing/2010/main" val="0"/>
+                      </a:ext>
+                    </a:extLst>
+                  </a:blip>
+                  <a:stretch>
+                    <a:fillRect/>
+                  </a:stretch>
+                </pic:blipFill>
+                <pic:spPr>
+                  <a:xfrm>
+                    <a:off x="0" y="0"/>
+                    <a:ext cx="832485" cy="914400"/>
+                  </a:xfrm>
+                  <a:prstGeom prst="rect">
+                    <a:avLst/>
+                  </a:prstGeom>
+                </pic:spPr>
+              </pic:pic>
+            </a:graphicData>
+          </a:graphic>
+          <wp14:sizeRelH relativeFrom="margin">
+            <wp14:pctWidth>0</wp14:pctWidth>
+          </wp14:sizeRelH>
+          <wp14:sizeRelV relativeFrom="margin">
+            <wp14:pctHeight>0</wp14:pctHeight>
+          </wp14:sizeRelV>
+        </wp:anchor>
+      </w:drawing>
+    </w:r>
+  </w:p>
+</w:hdr>
 </file>
 
 <file path=word/styles.xml><?xml version="1.0" encoding="utf-8"?>
@@ -1288,6 +1162,50 @@
     <w:semiHidden/>
     <w:unhideWhenUsed/>
   </w:style>
+  <w:style w:type="paragraph" w:styleId="Sidehoved">
+    <w:name w:val="header"/>
+    <w:basedOn w:val="Normal"/>
+    <w:link w:val="SidehovedTegn"/>
+    <w:uiPriority w:val="99"/>
+    <w:unhideWhenUsed/>
+    <w:rsid w:val="00CC65B0"/>
+    <w:pPr>
+      <w:tabs>
+        <w:tab w:val="center" w:pos="4819"/>
+        <w:tab w:val="right" w:pos="9638"/>
+      </w:tabs>
+      <w:spacing w:after="0" w:line="240" w:lineRule="auto"/>
+    </w:pPr>
+  </w:style>
+  <w:style w:type="character" w:customStyle="1" w:styleId="SidehovedTegn">
+    <w:name w:val="Sidehoved Tegn"/>
+    <w:basedOn w:val="Standardskrifttypeiafsnit"/>
+    <w:link w:val="Sidehoved"/>
+    <w:uiPriority w:val="99"/>
+    <w:rsid w:val="00CC65B0"/>
+  </w:style>
+  <w:style w:type="paragraph" w:styleId="Sidefod">
+    <w:name w:val="footer"/>
+    <w:basedOn w:val="Normal"/>
+    <w:link w:val="SidefodTegn"/>
+    <w:uiPriority w:val="99"/>
+    <w:unhideWhenUsed/>
+    <w:rsid w:val="00CC65B0"/>
+    <w:pPr>
+      <w:tabs>
+        <w:tab w:val="center" w:pos="4819"/>
+        <w:tab w:val="right" w:pos="9638"/>
+      </w:tabs>
+      <w:spacing w:after="0" w:line="240" w:lineRule="auto"/>
+    </w:pPr>
+  </w:style>
+  <w:style w:type="character" w:customStyle="1" w:styleId="SidefodTegn">
+    <w:name w:val="Sidefod Tegn"/>
+    <w:basedOn w:val="Standardskrifttypeiafsnit"/>
+    <w:link w:val="Sidefod"/>
+    <w:uiPriority w:val="99"/>
+    <w:rsid w:val="00CC65B0"/>
+  </w:style>
 </w:styles>
 </file>
 
@@ -1557,7 +1475,7 @@
 </file>
 
 <file path=customXml/itemProps1.xml><?xml version="1.0" encoding="utf-8"?>
-<ds:datastoreItem xmlns:ds="http://schemas.openxmlformats.org/officeDocument/2006/customXml" ds:itemID="{B25433C6-2CB8-4A77-9210-C5C96D241F4B}">
+<ds:datastoreItem xmlns:ds="http://schemas.openxmlformats.org/officeDocument/2006/customXml" ds:itemID="{C9E28F98-7995-404B-B9EA-034394AFC68E}">
   <ds:schemaRefs>
     <ds:schemaRef ds:uri="http://schemas.openxmlformats.org/officeDocument/2006/bibliography"/>
   </ds:schemaRefs>

</xml_diff>